<commit_message>
The End Of Project!
</commit_message>
<xml_diff>
--- a/نمون برگ 1.docx
+++ b/نمون برگ 1.docx
@@ -107,6 +107,52 @@
         </w:rPr>
         <w:t>HMH</w:t>
       </w:r>
+      <w:r>
+        <w:rPr>
+          <w:rFonts w:ascii="Vazir" w:hAnsi="Vazir" w:cs="Vazir"/>
+          <w:sz w:val="28"/>
+          <w:szCs w:val="28"/>
+          <w:rtl/>
+          <w:lang w:bidi="fa-IR"/>
+        </w:rPr>
+        <w:tab/>
+      </w:r>
+      <w:r>
+        <w:rPr>
+          <w:rFonts w:ascii="Vazir Black FD" w:hAnsi="Vazir Black FD" w:cs="Vazir Black FD" w:hint="cs"/>
+          <w:sz w:val="28"/>
+          <w:szCs w:val="28"/>
+          <w:rtl/>
+          <w:lang w:bidi="fa-IR"/>
+        </w:rPr>
+        <w:t>کد گروه:</w:t>
+      </w:r>
+      <w:r>
+        <w:rPr>
+          <w:rtl/>
+        </w:rPr>
+        <w:t xml:space="preserve"> </w:t>
+      </w:r>
+      <w:r>
+        <w:rPr>
+          <w:rFonts w:ascii="Vazir" w:hAnsi="Vazir" w:cs="Vazir"/>
+          <w:sz w:val="28"/>
+          <w:szCs w:val="28"/>
+          <w:rtl/>
+          <w:lang w:bidi="fa-IR"/>
+        </w:rPr>
+        <w:t>51107</w:t>
+      </w:r>
+      <w:r>
+        <w:rPr>
+          <w:rFonts w:ascii="Vazir" w:hAnsi="Vazir" w:cs="Vazir"/>
+          <w:sz w:val="28"/>
+          <w:szCs w:val="28"/>
+          <w:rtl/>
+          <w:lang w:bidi="fa-IR"/>
+        </w:rPr>
+        <w:tab/>
+      </w:r>
     </w:p>
     <w:p>
       <w:pPr>
@@ -127,23 +173,17 @@
           <w:rtl/>
           <w:lang w:bidi="fa-IR"/>
         </w:rPr>
-        <w:t>کد گروه:</w:t>
-      </w:r>
-      <w:r>
-        <w:rPr>
-          <w:rtl/>
-        </w:rPr>
-        <w:t xml:space="preserve"> </w:t>
-      </w:r>
-      <w:r>
-        <w:rPr>
-          <w:rFonts w:ascii="Vazir" w:hAnsi="Vazir" w:cs="Vazir"/>
-          <w:sz w:val="28"/>
-          <w:szCs w:val="28"/>
-          <w:rtl/>
-          <w:lang w:bidi="fa-IR"/>
-        </w:rPr>
-        <w:t>51107</w:t>
+        <w:t xml:space="preserve">نام استان: </w:t>
+      </w:r>
+      <w:r>
+        <w:rPr>
+          <w:rFonts w:ascii="Vazir" w:hAnsi="Vazir" w:cs="Vazir" w:hint="cs"/>
+          <w:sz w:val="28"/>
+          <w:szCs w:val="28"/>
+          <w:rtl/>
+          <w:lang w:bidi="fa-IR"/>
+        </w:rPr>
+        <w:t>اصفهان</w:t>
       </w:r>
       <w:r>
         <w:rPr>
@@ -154,6 +194,36 @@
           <w:lang w:bidi="fa-IR"/>
         </w:rPr>
         <w:tab/>
+      </w:r>
+      <w:r>
+        <w:rPr>
+          <w:rFonts w:ascii="Vazir" w:hAnsi="Vazir" w:cs="Vazir"/>
+          <w:sz w:val="28"/>
+          <w:szCs w:val="28"/>
+          <w:rtl/>
+          <w:lang w:bidi="fa-IR"/>
+        </w:rPr>
+        <w:tab/>
+      </w:r>
+      <w:r>
+        <w:rPr>
+          <w:rFonts w:ascii="Vazir Black FD" w:hAnsi="Vazir Black FD" w:cs="Vazir Black FD" w:hint="cs"/>
+          <w:sz w:val="28"/>
+          <w:szCs w:val="28"/>
+          <w:rtl/>
+          <w:lang w:bidi="fa-IR"/>
+        </w:rPr>
+        <w:t>نام شهرستان:</w:t>
+      </w:r>
+      <w:r>
+        <w:rPr>
+          <w:rFonts w:ascii="Vazir" w:hAnsi="Vazir" w:cs="Vazir" w:hint="cs"/>
+          <w:sz w:val="28"/>
+          <w:szCs w:val="28"/>
+          <w:rtl/>
+          <w:lang w:bidi="fa-IR"/>
+        </w:rPr>
+        <w:t xml:space="preserve">اصفهان </w:t>
       </w:r>
     </w:p>
     <w:p>
@@ -175,37 +245,37 @@
           <w:rtl/>
           <w:lang w:bidi="fa-IR"/>
         </w:rPr>
-        <w:t xml:space="preserve">نام استان: </w:t>
-      </w:r>
-      <w:r>
-        <w:rPr>
-          <w:rFonts w:ascii="Vazir" w:hAnsi="Vazir" w:cs="Vazir" w:hint="cs"/>
-          <w:sz w:val="28"/>
-          <w:szCs w:val="28"/>
-          <w:rtl/>
-          <w:lang w:bidi="fa-IR"/>
-        </w:rPr>
-        <w:t>اصفهان</w:t>
-      </w:r>
-      <w:r>
-        <w:rPr>
-          <w:rFonts w:ascii="Vazir" w:hAnsi="Vazir" w:cs="Vazir"/>
-          <w:sz w:val="28"/>
-          <w:szCs w:val="28"/>
-          <w:rtl/>
-          <w:lang w:bidi="fa-IR"/>
-        </w:rPr>
-        <w:tab/>
-      </w:r>
-      <w:r>
-        <w:rPr>
-          <w:rFonts w:ascii="Vazir" w:hAnsi="Vazir" w:cs="Vazir"/>
-          <w:sz w:val="28"/>
-          <w:szCs w:val="28"/>
-          <w:rtl/>
-          <w:lang w:bidi="fa-IR"/>
-        </w:rPr>
-        <w:tab/>
+        <w:t>نام دبیرستان:</w:t>
+      </w:r>
+      <w:r>
+        <w:rPr>
+          <w:rFonts w:ascii="Vazir" w:hAnsi="Vazir" w:cs="Vazir" w:hint="cs"/>
+          <w:sz w:val="28"/>
+          <w:szCs w:val="28"/>
+          <w:rtl/>
+          <w:lang w:bidi="fa-IR"/>
+        </w:rPr>
+        <w:t>دبیرستان نمونه دولتی شیخ زاده هراتی</w:t>
+      </w:r>
+      <w:r>
+        <w:rPr>
+          <w:rFonts w:ascii="Vazir" w:hAnsi="Vazir" w:cs="Vazir" w:hint="cs"/>
+          <w:sz w:val="28"/>
+          <w:szCs w:val="28"/>
+          <w:rtl/>
+          <w:lang w:bidi="fa-IR"/>
+        </w:rPr>
+        <w:t>(برای هر دو عضو)</w:t>
+      </w:r>
+      <w:r>
+        <w:rPr>
+          <w:rFonts w:ascii="Vazir" w:hAnsi="Vazir" w:cs="Vazir" w:hint="cs"/>
+          <w:sz w:val="28"/>
+          <w:szCs w:val="28"/>
+          <w:rtl/>
+          <w:lang w:bidi="fa-IR"/>
+        </w:rPr>
+        <w:t xml:space="preserve"> </w:t>
       </w:r>
     </w:p>
     <w:p>
@@ -227,17 +297,37 @@
           <w:rtl/>
           <w:lang w:bidi="fa-IR"/>
         </w:rPr>
-        <w:t>نام شهرستان:</w:t>
-      </w:r>
-      <w:r>
-        <w:rPr>
-          <w:rFonts w:ascii="Vazir" w:hAnsi="Vazir" w:cs="Vazir" w:hint="cs"/>
-          <w:sz w:val="28"/>
-          <w:szCs w:val="28"/>
-          <w:rtl/>
-          <w:lang w:bidi="fa-IR"/>
-        </w:rPr>
-        <w:t xml:space="preserve">اصفهان </w:t>
+        <w:t>تلفن دبیرستان:</w:t>
+      </w:r>
+      <w:r>
+        <w:rPr>
+          <w:rFonts w:ascii="Vazir" w:hAnsi="Vazir" w:cs="Vazir" w:hint="cs"/>
+          <w:sz w:val="28"/>
+          <w:szCs w:val="28"/>
+          <w:rtl/>
+          <w:lang w:bidi="fa-IR"/>
+        </w:rPr>
+        <w:t xml:space="preserve"> </w:t>
+      </w:r>
+      <w:r>
+        <w:rPr>
+          <w:rFonts w:ascii="Vazir" w:hAnsi="Vazir" w:cs="Vazir"/>
+          <w:sz w:val="28"/>
+          <w:szCs w:val="28"/>
+          <w:rtl/>
+          <w:lang w:bidi="fa-IR"/>
+        </w:rPr>
+        <w:t>03132223908</w:t>
+      </w:r>
+      <w:r>
+        <w:rPr>
+          <w:rFonts w:ascii="Vazir Black FD" w:hAnsi="Vazir Black FD" w:cs="Vazir Black FD" w:hint="cs"/>
+          <w:sz w:val="28"/>
+          <w:szCs w:val="28"/>
+          <w:rtl/>
+          <w:lang w:bidi="fa-IR"/>
+        </w:rPr>
+        <w:t xml:space="preserve"> </w:t>
       </w:r>
     </w:p>
     <w:p>
@@ -259,147 +349,23 @@
           <w:rtl/>
           <w:lang w:bidi="fa-IR"/>
         </w:rPr>
-        <w:t>نام دبیرستان:</w:t>
-      </w:r>
-      <w:r>
-        <w:rPr>
-          <w:rFonts w:ascii="Vazir" w:hAnsi="Vazir" w:cs="Vazir" w:hint="cs"/>
-          <w:sz w:val="28"/>
-          <w:szCs w:val="28"/>
-          <w:rtl/>
-          <w:lang w:bidi="fa-IR"/>
-        </w:rPr>
-        <w:t>دبیرستان نمونه دولتی شیخ زاده هراتی</w:t>
-      </w:r>
-      <w:r>
-        <w:rPr>
-          <w:rFonts w:ascii="Vazir" w:hAnsi="Vazir" w:cs="Vazir" w:hint="cs"/>
-          <w:sz w:val="28"/>
-          <w:szCs w:val="28"/>
-          <w:rtl/>
-          <w:lang w:bidi="fa-IR"/>
-        </w:rPr>
-        <w:t>(برای هر دو عضو)</w:t>
-      </w:r>
-      <w:r>
-        <w:rPr>
-          <w:rFonts w:ascii="Vazir" w:hAnsi="Vazir" w:cs="Vazir" w:hint="cs"/>
-          <w:sz w:val="28"/>
-          <w:szCs w:val="28"/>
-          <w:rtl/>
-          <w:lang w:bidi="fa-IR"/>
-        </w:rPr>
-        <w:t xml:space="preserve"> </w:t>
+        <w:t>نام پژوهش سرا:</w:t>
+      </w:r>
+      <w:r>
+        <w:rPr>
+          <w:rFonts w:ascii="Vazir" w:hAnsi="Vazir" w:cs="Vazir" w:hint="cs"/>
+          <w:sz w:val="28"/>
+          <w:szCs w:val="28"/>
+          <w:rtl/>
+          <w:lang w:bidi="fa-IR"/>
+        </w:rPr>
+        <w:t xml:space="preserve"> پژوهش سرای دانش آموزی خیام</w:t>
       </w:r>
     </w:p>
     <w:p>
       <w:pPr>
         <w:bidi/>
         <w:rPr>
-          <w:rFonts w:ascii="Vazir" w:hAnsi="Vazir" w:cs="Vazir"/>
-          <w:sz w:val="28"/>
-          <w:szCs w:val="28"/>
-          <w:rtl/>
-          <w:lang w:bidi="fa-IR"/>
-        </w:rPr>
-      </w:pPr>
-      <w:r>
-        <w:rPr>
-          <w:rFonts w:ascii="Vazir Black FD" w:hAnsi="Vazir Black FD" w:cs="Vazir Black FD" w:hint="cs"/>
-          <w:sz w:val="28"/>
-          <w:szCs w:val="28"/>
-          <w:rtl/>
-          <w:lang w:bidi="fa-IR"/>
-        </w:rPr>
-        <w:t>تلفن دبیرستان:</w:t>
-      </w:r>
-      <w:r>
-        <w:rPr>
-          <w:rFonts w:ascii="Vazir" w:hAnsi="Vazir" w:cs="Vazir" w:hint="cs"/>
-          <w:sz w:val="28"/>
-          <w:szCs w:val="28"/>
-          <w:rtl/>
-          <w:lang w:bidi="fa-IR"/>
-        </w:rPr>
-        <w:t xml:space="preserve"> </w:t>
-      </w:r>
-      <w:r>
-        <w:rPr>
-          <w:rFonts w:ascii="Vazir" w:hAnsi="Vazir" w:cs="Vazir"/>
-          <w:sz w:val="28"/>
-          <w:szCs w:val="28"/>
-          <w:rtl/>
-          <w:lang w:bidi="fa-IR"/>
-        </w:rPr>
-        <w:t>03132223908</w:t>
-      </w:r>
-      <w:r>
-        <w:rPr>
-          <w:rFonts w:ascii="Vazir Black FD" w:hAnsi="Vazir Black FD" w:cs="Vazir Black FD" w:hint="cs"/>
-          <w:sz w:val="28"/>
-          <w:szCs w:val="28"/>
-          <w:rtl/>
-          <w:lang w:bidi="fa-IR"/>
-        </w:rPr>
-        <w:t xml:space="preserve"> </w:t>
-      </w:r>
-    </w:p>
-    <w:p>
-      <w:pPr>
-        <w:bidi/>
-        <w:rPr>
-          <w:rFonts w:ascii="Vazir" w:hAnsi="Vazir" w:cs="Vazir"/>
-          <w:sz w:val="28"/>
-          <w:szCs w:val="28"/>
-          <w:rtl/>
-          <w:lang w:bidi="fa-IR"/>
-        </w:rPr>
-      </w:pPr>
-      <w:r>
-        <w:rPr>
-          <w:rFonts w:ascii="Vazir Black FD" w:hAnsi="Vazir Black FD" w:cs="Vazir Black FD" w:hint="cs"/>
-          <w:sz w:val="28"/>
-          <w:szCs w:val="28"/>
-          <w:rtl/>
-          <w:lang w:bidi="fa-IR"/>
-        </w:rPr>
-        <w:t>نام پژوهش سرا:</w:t>
-      </w:r>
-      <w:r>
-        <w:rPr>
-          <w:rFonts w:ascii="Vazir" w:hAnsi="Vazir" w:cs="Vazir" w:hint="cs"/>
-          <w:sz w:val="28"/>
-          <w:szCs w:val="28"/>
-          <w:rtl/>
-          <w:lang w:bidi="fa-IR"/>
-        </w:rPr>
-        <w:t xml:space="preserve"> پژوهش سرای </w:t>
-      </w:r>
-      <w:r>
-        <w:rPr>
-          <w:rFonts w:ascii="Vazir" w:hAnsi="Vazir" w:cs="Vazir" w:hint="cs"/>
-          <w:sz w:val="28"/>
-          <w:szCs w:val="28"/>
-          <w:rtl/>
-          <w:lang w:bidi="fa-IR"/>
-        </w:rPr>
-        <w:t xml:space="preserve">دانش آموزی </w:t>
-      </w:r>
-      <w:r>
-        <w:rPr>
-          <w:rFonts w:ascii="Vazir" w:hAnsi="Vazir" w:cs="Vazir" w:hint="cs"/>
-          <w:sz w:val="28"/>
-          <w:szCs w:val="28"/>
-          <w:rtl/>
-          <w:lang w:bidi="fa-IR"/>
-        </w:rPr>
-        <w:t>خیام</w:t>
-      </w:r>
-    </w:p>
-    <w:p>
-      <w:pPr>
-        <w:bidi/>
-        <w:rPr>
           <w:rFonts w:ascii="Vazir Black FD" w:hAnsi="Vazir Black FD" w:cs="Vazir Black FD"/>
           <w:sz w:val="28"/>
           <w:szCs w:val="28"/>
@@ -417,7 +383,7 @@
           <w:lang w:val="fa-IR" w:bidi="fa-IR"/>
         </w:rPr>
         <w:drawing>
-          <wp:anchor distT="0" distB="0" distL="114300" distR="114300" simplePos="0" relativeHeight="251658240" behindDoc="1" locked="0" layoutInCell="1" allowOverlap="1" wp14:anchorId="5CA8CEDF" wp14:editId="2259E78E">
+          <wp:anchor distT="0" distB="0" distL="114300" distR="114300" simplePos="0" relativeHeight="251658240" behindDoc="1" locked="0" layoutInCell="1" allowOverlap="1" wp14:anchorId="5CA8CEDF" wp14:editId="5F020B89">
             <wp:simplePos x="0" y="0"/>
             <wp:positionH relativeFrom="margin">
               <wp:align>left</wp:align>
@@ -425,14 +391,14 @@
             <wp:positionV relativeFrom="paragraph">
               <wp:posOffset>9525</wp:posOffset>
             </wp:positionV>
-            <wp:extent cx="1381125" cy="1752600"/>
-            <wp:effectExtent l="0" t="0" r="0" b="0"/>
+            <wp:extent cx="971550" cy="1232535"/>
+            <wp:effectExtent l="0" t="0" r="0" b="5715"/>
             <wp:wrapThrough wrapText="bothSides">
               <wp:wrapPolygon edited="0">
                 <wp:start x="0" y="0"/>
-                <wp:lineTo x="0" y="21365"/>
-                <wp:lineTo x="21153" y="21365"/>
-                <wp:lineTo x="21153" y="0"/>
+                <wp:lineTo x="0" y="21366"/>
+                <wp:lineTo x="21176" y="21366"/>
+                <wp:lineTo x="21176" y="0"/>
                 <wp:lineTo x="0" y="0"/>
               </wp:wrapPolygon>
             </wp:wrapThrough>
@@ -462,7 +428,7 @@
                   <pic:spPr>
                     <a:xfrm>
                       <a:off x="0" y="0"/>
-                      <a:ext cx="1384823" cy="1757466"/>
+                      <a:ext cx="987015" cy="1252611"/>
                     </a:xfrm>
                     <a:prstGeom prst="rect">
                       <a:avLst/>
@@ -514,23 +480,13 @@
       </w:r>
       <w:r>
         <w:rPr>
-          <w:rFonts w:ascii="Vazir Black FD" w:hAnsi="Vazir Black FD" w:cs="Vazir Black FD" w:hint="cs"/>
-          <w:sz w:val="28"/>
-          <w:szCs w:val="28"/>
-          <w:rtl/>
-          <w:lang w:bidi="fa-IR"/>
-        </w:rPr>
-        <w:t xml:space="preserve">نام و نام خانوادگی: </w:t>
-      </w:r>
-      <w:r>
-        <w:rPr>
-          <w:rFonts w:ascii="Vazir" w:hAnsi="Vazir" w:cs="Vazir" w:hint="cs"/>
-          <w:sz w:val="28"/>
-          <w:szCs w:val="28"/>
-          <w:rtl/>
-          <w:lang w:bidi="fa-IR"/>
-        </w:rPr>
-        <w:t xml:space="preserve">ابوالفضل دهاقین </w:t>
+          <w:rFonts w:ascii="Vazir" w:hAnsi="Vazir" w:cs="Vazir" w:hint="cs"/>
+          <w:sz w:val="28"/>
+          <w:szCs w:val="28"/>
+          <w:rtl/>
+          <w:lang w:bidi="fa-IR"/>
+        </w:rPr>
+        <w:t>ابوالفضل دهاقین پایه ی دهم رشته ی ریاضی فیزیک</w:t>
       </w:r>
     </w:p>
     <w:p>
@@ -556,169 +512,65 @@
       </w:r>
       <w:r>
         <w:rPr>
-          <w:rFonts w:ascii="Vazir Black FD" w:hAnsi="Vazir Black FD" w:cs="Vazir Black FD"/>
-          <w:sz w:val="28"/>
-          <w:szCs w:val="28"/>
-          <w:rtl/>
-          <w:lang w:bidi="fa-IR"/>
-        </w:rPr>
-        <w:t>پایه</w:t>
-      </w:r>
-      <w:r>
-        <w:rPr>
-          <w:rFonts w:ascii="Vazir Black FD" w:hAnsi="Vazir Black FD" w:cs="Vazir Black FD" w:hint="cs"/>
-          <w:sz w:val="28"/>
-          <w:szCs w:val="28"/>
-          <w:rtl/>
-          <w:lang w:bidi="fa-IR"/>
-        </w:rPr>
-        <w:t>:</w:t>
-      </w:r>
-      <w:r>
-        <w:rPr>
-          <w:rFonts w:ascii="Vazir" w:hAnsi="Vazir" w:cs="Vazir" w:hint="cs"/>
-          <w:sz w:val="28"/>
-          <w:szCs w:val="28"/>
-          <w:rtl/>
-          <w:lang w:bidi="fa-IR"/>
-        </w:rPr>
-        <w:t xml:space="preserve"> دهم </w:t>
+          <w:rFonts w:ascii="Vazir Black FD" w:hAnsi="Vazir Black FD" w:cs="Vazir Black FD" w:hint="cs"/>
+          <w:sz w:val="28"/>
+          <w:szCs w:val="28"/>
+          <w:rtl/>
+          <w:lang w:bidi="fa-IR"/>
+        </w:rPr>
+        <w:t>کدملی:</w:t>
+      </w:r>
+      <w:r>
+        <w:rPr>
+          <w:rFonts w:ascii="Vazir" w:hAnsi="Vazir" w:cs="Vazir" w:hint="cs"/>
+          <w:sz w:val="28"/>
+          <w:szCs w:val="28"/>
+          <w:rtl/>
+          <w:lang w:bidi="fa-IR"/>
+        </w:rPr>
+        <w:t xml:space="preserve"> 1274560640</w:t>
+      </w:r>
+      <w:r>
+        <w:rPr>
+          <w:rFonts w:ascii="Vazir" w:hAnsi="Vazir" w:cs="Vazir"/>
+          <w:sz w:val="28"/>
+          <w:szCs w:val="28"/>
+          <w:rtl/>
+          <w:lang w:bidi="fa-IR"/>
+        </w:rPr>
+        <w:tab/>
+      </w:r>
+      <w:r>
+        <w:rPr>
+          <w:rFonts w:ascii="Vazir Black FD" w:hAnsi="Vazir Black FD" w:cs="Vazir Black FD" w:hint="cs"/>
+          <w:sz w:val="28"/>
+          <w:szCs w:val="28"/>
+          <w:rtl/>
+          <w:lang w:bidi="fa-IR"/>
+        </w:rPr>
+        <w:t>تلفن منزل:</w:t>
+      </w:r>
+      <w:r>
+        <w:rPr>
+          <w:rFonts w:ascii="Vazir" w:hAnsi="Vazir" w:cs="Vazir" w:hint="cs"/>
+          <w:sz w:val="28"/>
+          <w:szCs w:val="28"/>
+          <w:rtl/>
+          <w:lang w:bidi="fa-IR"/>
+        </w:rPr>
+        <w:t>03133203955</w:t>
       </w:r>
     </w:p>
     <w:p>
       <w:pPr>
         <w:bidi/>
         <w:rPr>
-          <w:rFonts w:ascii="Vazir" w:hAnsi="Vazir" w:cs="Vazir"/>
-          <w:sz w:val="28"/>
-          <w:szCs w:val="28"/>
-          <w:rtl/>
-          <w:lang w:bidi="fa-IR"/>
-        </w:rPr>
-      </w:pPr>
-      <w:r>
-        <w:rPr>
-          <w:rFonts w:ascii="Vazir" w:hAnsi="Vazir" w:cs="Vazir"/>
-          <w:sz w:val="28"/>
-          <w:szCs w:val="28"/>
-          <w:rtl/>
-          <w:lang w:bidi="fa-IR"/>
-        </w:rPr>
-        <w:tab/>
-      </w:r>
-      <w:r>
-        <w:rPr>
           <w:rFonts w:ascii="Vazir Black FD" w:hAnsi="Vazir Black FD" w:cs="Vazir Black FD"/>
           <w:sz w:val="28"/>
           <w:szCs w:val="28"/>
           <w:rtl/>
           <w:lang w:bidi="fa-IR"/>
         </w:rPr>
-        <w:t>رشته</w:t>
-      </w:r>
-      <w:r>
-        <w:rPr>
-          <w:rFonts w:ascii="Vazir Black FD" w:hAnsi="Vazir Black FD" w:cs="Vazir Black FD"/>
-          <w:sz w:val="28"/>
-          <w:szCs w:val="28"/>
-          <w:rtl/>
-          <w:lang w:bidi="fa-IR"/>
-        </w:rPr>
-        <w:t>:</w:t>
-      </w:r>
-      <w:r>
-        <w:rPr>
-          <w:rFonts w:ascii="Vazir" w:hAnsi="Vazir" w:cs="Vazir" w:hint="cs"/>
-          <w:sz w:val="28"/>
-          <w:szCs w:val="28"/>
-          <w:rtl/>
-          <w:lang w:bidi="fa-IR"/>
-        </w:rPr>
-        <w:t xml:space="preserve"> ریاضی فیزیک</w:t>
-      </w:r>
-    </w:p>
-    <w:p>
-      <w:pPr>
-        <w:bidi/>
-        <w:rPr>
-          <w:rFonts w:ascii="Vazir" w:hAnsi="Vazir" w:cs="Vazir"/>
-          <w:sz w:val="28"/>
-          <w:szCs w:val="28"/>
-          <w:rtl/>
-          <w:lang w:bidi="fa-IR"/>
-        </w:rPr>
-      </w:pPr>
-      <w:r>
-        <w:rPr>
-          <w:rFonts w:ascii="Vazir" w:hAnsi="Vazir" w:cs="Vazir"/>
-          <w:sz w:val="28"/>
-          <w:szCs w:val="28"/>
-          <w:rtl/>
-          <w:lang w:bidi="fa-IR"/>
-        </w:rPr>
-        <w:tab/>
-      </w:r>
-      <w:r>
-        <w:rPr>
-          <w:rFonts w:ascii="Vazir Black FD" w:hAnsi="Vazir Black FD" w:cs="Vazir Black FD" w:hint="cs"/>
-          <w:sz w:val="28"/>
-          <w:szCs w:val="28"/>
-          <w:rtl/>
-          <w:lang w:bidi="fa-IR"/>
-        </w:rPr>
-        <w:t>کدملی:</w:t>
-      </w:r>
-      <w:r>
-        <w:rPr>
-          <w:rFonts w:ascii="Vazir" w:hAnsi="Vazir" w:cs="Vazir" w:hint="cs"/>
-          <w:sz w:val="28"/>
-          <w:szCs w:val="28"/>
-          <w:rtl/>
-          <w:lang w:bidi="fa-IR"/>
-        </w:rPr>
-        <w:t xml:space="preserve"> 1274560640</w:t>
-      </w:r>
-      <w:r>
-        <w:rPr>
-          <w:rFonts w:ascii="Vazir" w:hAnsi="Vazir" w:cs="Vazir"/>
-          <w:sz w:val="28"/>
-          <w:szCs w:val="28"/>
-          <w:rtl/>
-          <w:lang w:bidi="fa-IR"/>
-        </w:rPr>
-        <w:tab/>
-      </w:r>
-      <w:r>
-        <w:rPr>
-          <w:rFonts w:ascii="Vazir Black FD" w:hAnsi="Vazir Black FD" w:cs="Vazir Black FD" w:hint="cs"/>
-          <w:sz w:val="28"/>
-          <w:szCs w:val="28"/>
-          <w:rtl/>
-          <w:lang w:bidi="fa-IR"/>
-        </w:rPr>
-        <w:t>تلفن منزل:</w:t>
-      </w:r>
-      <w:r>
-        <w:rPr>
-          <w:rFonts w:ascii="Vazir" w:hAnsi="Vazir" w:cs="Vazir" w:hint="cs"/>
-          <w:sz w:val="28"/>
-          <w:szCs w:val="28"/>
-          <w:rtl/>
-          <w:lang w:bidi="fa-IR"/>
-        </w:rPr>
-        <w:t>03133203955</w:t>
-      </w:r>
-    </w:p>
-    <w:p>
-      <w:pPr>
-        <w:bidi/>
-        <w:rPr>
-          <w:rFonts w:ascii="Vazir Black FD" w:hAnsi="Vazir Black FD" w:cs="Vazir Black FD"/>
-          <w:sz w:val="28"/>
-          <w:szCs w:val="28"/>
-          <w:rtl/>
-          <w:lang w:bidi="fa-IR"/>
-        </w:rPr>
       </w:pPr>
       <w:r>
         <w:rPr>
@@ -730,16 +582,16 @@
           <w:lang w:val="fa-IR" w:bidi="fa-IR"/>
         </w:rPr>
         <w:drawing>
-          <wp:anchor distT="0" distB="0" distL="114300" distR="114300" simplePos="0" relativeHeight="251659264" behindDoc="0" locked="0" layoutInCell="1" allowOverlap="1" wp14:anchorId="2856B618" wp14:editId="36221826">
+          <wp:anchor distT="0" distB="0" distL="114300" distR="114300" simplePos="0" relativeHeight="251659264" behindDoc="0" locked="0" layoutInCell="1" allowOverlap="1" wp14:anchorId="2856B618" wp14:editId="61A91055">
             <wp:simplePos x="0" y="0"/>
             <wp:positionH relativeFrom="margin">
               <wp:align>left</wp:align>
             </wp:positionH>
             <wp:positionV relativeFrom="paragraph">
-              <wp:posOffset>376597</wp:posOffset>
+              <wp:posOffset>209233</wp:posOffset>
             </wp:positionV>
-            <wp:extent cx="1822712" cy="1429842"/>
-            <wp:effectExtent l="6032" t="0" r="0" b="0"/>
+            <wp:extent cx="1295375" cy="1016168"/>
+            <wp:effectExtent l="6033" t="0" r="6667" b="6668"/>
             <wp:wrapNone/>
             <wp:docPr id="2" name="Picture 2"/>
             <wp:cNvGraphicFramePr>
@@ -767,7 +619,7 @@
                   <pic:spPr>
                     <a:xfrm rot="16200000">
                       <a:off x="0" y="0"/>
-                      <a:ext cx="1822712" cy="1429842"/>
+                      <a:ext cx="1295375" cy="1016168"/>
                     </a:xfrm>
                     <a:prstGeom prst="rect">
                       <a:avLst/>
@@ -819,23 +671,23 @@
       </w:r>
       <w:r>
         <w:rPr>
-          <w:rFonts w:ascii="Vazir Black FD" w:hAnsi="Vazir Black FD" w:cs="Vazir Black FD" w:hint="cs"/>
-          <w:sz w:val="28"/>
-          <w:szCs w:val="28"/>
-          <w:rtl/>
-          <w:lang w:bidi="fa-IR"/>
-        </w:rPr>
-        <w:t>نام و نام خانوادگی:</w:t>
-      </w:r>
-      <w:r>
-        <w:rPr>
-          <w:rFonts w:ascii="Vazir" w:hAnsi="Vazir" w:cs="Vazir" w:hint="cs"/>
-          <w:sz w:val="28"/>
-          <w:szCs w:val="28"/>
-          <w:rtl/>
-          <w:lang w:bidi="fa-IR"/>
-        </w:rPr>
-        <w:t xml:space="preserve">محسن مشرفی </w:t>
+          <w:rFonts w:ascii="Vazir" w:hAnsi="Vazir" w:cs="Vazir" w:hint="cs"/>
+          <w:sz w:val="28"/>
+          <w:szCs w:val="28"/>
+          <w:rtl/>
+          <w:lang w:bidi="fa-IR"/>
+        </w:rPr>
+        <w:t>محسن مشرفی</w:t>
+      </w:r>
+      <w:r>
+        <w:rPr>
+          <w:rFonts w:ascii="Vazir" w:hAnsi="Vazir" w:cs="Vazir" w:hint="cs"/>
+          <w:sz w:val="28"/>
+          <w:szCs w:val="28"/>
+          <w:rtl/>
+          <w:lang w:bidi="fa-IR"/>
+        </w:rPr>
+        <w:t xml:space="preserve"> پایه ی دهم رشته ی ریاضی فیزیک</w:t>
       </w:r>
     </w:p>
     <w:p>
@@ -861,33 +713,73 @@
       </w:r>
       <w:r>
         <w:rPr>
-          <w:rFonts w:ascii="Vazir Black FD" w:hAnsi="Vazir Black FD" w:cs="Vazir Black FD"/>
-          <w:sz w:val="28"/>
-          <w:szCs w:val="28"/>
-          <w:rtl/>
-          <w:lang w:bidi="fa-IR"/>
-        </w:rPr>
-        <w:t>پایه</w:t>
-      </w:r>
-      <w:r>
-        <w:rPr>
-          <w:rFonts w:ascii="Vazir Black FD" w:hAnsi="Vazir Black FD" w:cs="Vazir Black FD"/>
-          <w:sz w:val="28"/>
-          <w:szCs w:val="28"/>
-          <w:rtl/>
-          <w:lang w:bidi="fa-IR"/>
-        </w:rPr>
-        <w:t>:</w:t>
-      </w:r>
-      <w:r>
-        <w:rPr>
-          <w:rFonts w:ascii="Vazir" w:hAnsi="Vazir" w:cs="Vazir" w:hint="cs"/>
-          <w:sz w:val="28"/>
-          <w:szCs w:val="28"/>
-          <w:rtl/>
-          <w:lang w:bidi="fa-IR"/>
-        </w:rPr>
-        <w:t xml:space="preserve"> دهم</w:t>
+          <w:rFonts w:ascii="Vazir Black FD" w:hAnsi="Vazir Black FD" w:cs="Vazir Black FD" w:hint="cs"/>
+          <w:sz w:val="28"/>
+          <w:szCs w:val="28"/>
+          <w:rtl/>
+          <w:lang w:bidi="fa-IR"/>
+        </w:rPr>
+        <w:t>کد ملی:</w:t>
+      </w:r>
+      <w:r>
+        <w:rPr>
+          <w:rFonts w:ascii="Vazir" w:hAnsi="Vazir" w:cs="Vazir" w:hint="cs"/>
+          <w:sz w:val="28"/>
+          <w:szCs w:val="28"/>
+          <w:rtl/>
+          <w:lang w:bidi="fa-IR"/>
+        </w:rPr>
+        <w:t xml:space="preserve"> </w:t>
+      </w:r>
+      <w:r>
+        <w:rPr>
+          <w:rFonts w:ascii="Vazir" w:hAnsi="Vazir" w:cs="Vazir"/>
+          <w:sz w:val="28"/>
+          <w:szCs w:val="28"/>
+          <w:rtl/>
+          <w:lang w:bidi="fa-IR"/>
+        </w:rPr>
+        <w:t>1274569265</w:t>
+      </w:r>
+      <w:r>
+        <w:rPr>
+          <w:rFonts w:ascii="Vazir" w:hAnsi="Vazir" w:cs="Vazir"/>
+          <w:sz w:val="28"/>
+          <w:szCs w:val="28"/>
+          <w:rtl/>
+          <w:lang w:bidi="fa-IR"/>
+        </w:rPr>
+        <w:tab/>
+      </w:r>
+      <w:r>
+        <w:rPr>
+          <w:rFonts w:ascii="Vazir Black FD" w:hAnsi="Vazir Black FD" w:cs="Vazir Black FD" w:hint="cs"/>
+          <w:sz w:val="28"/>
+          <w:szCs w:val="28"/>
+          <w:rtl/>
+          <w:lang w:bidi="fa-IR"/>
+        </w:rPr>
+        <w:t>تلفن منزل:</w:t>
+      </w:r>
+      <w:r>
+        <w:rPr>
+          <w:rFonts w:ascii="Vazir" w:hAnsi="Vazir" w:cs="Vazir" w:hint="cs"/>
+          <w:sz w:val="28"/>
+          <w:szCs w:val="28"/>
+          <w:rtl/>
+          <w:lang w:bidi="fa-IR"/>
+        </w:rPr>
+        <w:t xml:space="preserve"> </w:t>
+      </w:r>
+      <w:r>
+        <w:rPr>
+          <w:rFonts w:ascii="Vazir" w:hAnsi="Vazir" w:cs="Vazir"/>
+          <w:sz w:val="28"/>
+          <w:szCs w:val="28"/>
+          <w:rtl/>
+          <w:lang w:bidi="fa-IR"/>
+        </w:rPr>
+        <w:t>03134259381</w:t>
       </w:r>
     </w:p>
     <w:p>
@@ -901,56 +793,6 @@
           <w:lang w:bidi="fa-IR"/>
         </w:rPr>
       </w:pPr>
-      <w:r>
-        <w:rPr>
-          <w:rFonts w:ascii="Vazir" w:hAnsi="Vazir" w:cs="Vazir"/>
-          <w:sz w:val="28"/>
-          <w:szCs w:val="28"/>
-          <w:rtl/>
-          <w:lang w:bidi="fa-IR"/>
-        </w:rPr>
-        <w:tab/>
-      </w:r>
-      <w:r>
-        <w:rPr>
-          <w:rFonts w:ascii="Vazir" w:hAnsi="Vazir" w:cs="Vazir" w:hint="cs"/>
-          <w:sz w:val="28"/>
-          <w:szCs w:val="28"/>
-          <w:rtl/>
-          <w:lang w:bidi="fa-IR"/>
-        </w:rPr>
-        <w:t xml:space="preserve"> </w:t>
-      </w:r>
-      <w:r>
-        <w:rPr>
-          <w:rFonts w:ascii="Vazir Black FD" w:hAnsi="Vazir Black FD" w:cs="Vazir Black FD"/>
-          <w:sz w:val="28"/>
-          <w:szCs w:val="28"/>
-          <w:rtl/>
-          <w:lang w:bidi="fa-IR"/>
-        </w:rPr>
-        <w:t>رشته</w:t>
-      </w:r>
-      <w:r>
-        <w:rPr>
-          <w:rFonts w:ascii="Vazir Black FD" w:hAnsi="Vazir Black FD" w:cs="Vazir Black FD"/>
-          <w:sz w:val="28"/>
-          <w:szCs w:val="28"/>
-          <w:rtl/>
-          <w:lang w:bidi="fa-IR"/>
-        </w:rPr>
-        <w:t>:</w:t>
-      </w:r>
-      <w:r>
-        <w:rPr>
-          <w:rFonts w:ascii="Vazir" w:hAnsi="Vazir" w:cs="Vazir" w:hint="cs"/>
-          <w:sz w:val="28"/>
-          <w:szCs w:val="28"/>
-          <w:rtl/>
-          <w:lang w:bidi="fa-IR"/>
-        </w:rPr>
-        <w:t xml:space="preserve"> ریاضی فیزیک</w:t>
-      </w:r>
     </w:p>
     <w:p>
       <w:pPr>
@@ -965,23 +807,23 @@
       </w:pPr>
       <w:r>
         <w:rPr>
-          <w:rFonts w:ascii="Vazir" w:hAnsi="Vazir" w:cs="Vazir"/>
-          <w:sz w:val="28"/>
-          <w:szCs w:val="28"/>
-          <w:rtl/>
-          <w:lang w:bidi="fa-IR"/>
-        </w:rPr>
-        <w:tab/>
-      </w:r>
-      <w:r>
-        <w:rPr>
-          <w:rFonts w:ascii="Vazir Black FD" w:hAnsi="Vazir Black FD" w:cs="Vazir Black FD" w:hint="cs"/>
-          <w:sz w:val="28"/>
-          <w:szCs w:val="28"/>
-          <w:rtl/>
-          <w:lang w:bidi="fa-IR"/>
-        </w:rPr>
-        <w:t>کد ملی:</w:t>
+          <w:rFonts w:ascii="Vazir Black FD" w:hAnsi="Vazir Black FD" w:cs="Vazir Black FD" w:hint="cs"/>
+          <w:sz w:val="28"/>
+          <w:szCs w:val="28"/>
+          <w:rtl/>
+          <w:lang w:bidi="fa-IR"/>
+        </w:rPr>
+        <w:t xml:space="preserve">نام و نام خانوادگی مدیر دبیرستان: </w:t>
+      </w:r>
+      <w:r>
+        <w:rPr>
+          <w:rFonts w:ascii="Vazir" w:hAnsi="Vazir" w:cs="Vazir" w:hint="cs"/>
+          <w:sz w:val="28"/>
+          <w:szCs w:val="28"/>
+          <w:rtl/>
+          <w:lang w:bidi="fa-IR"/>
+        </w:rPr>
+        <w:t>محمد علی پوربافرانی</w:t>
       </w:r>
       <w:r>
         <w:rPr>
@@ -995,33 +837,13 @@
       </w:r>
       <w:r>
         <w:rPr>
-          <w:rFonts w:ascii="Vazir" w:hAnsi="Vazir" w:cs="Vazir"/>
-          <w:sz w:val="28"/>
-          <w:szCs w:val="28"/>
-          <w:rtl/>
-          <w:lang w:bidi="fa-IR"/>
-        </w:rPr>
-        <w:t>1274569265</w:t>
-      </w:r>
-      <w:r>
-        <w:rPr>
-          <w:rFonts w:ascii="Vazir" w:hAnsi="Vazir" w:cs="Vazir"/>
-          <w:sz w:val="28"/>
-          <w:szCs w:val="28"/>
-          <w:rtl/>
-          <w:lang w:bidi="fa-IR"/>
-        </w:rPr>
-        <w:tab/>
-      </w:r>
-      <w:r>
-        <w:rPr>
-          <w:rFonts w:ascii="Vazir Black FD" w:hAnsi="Vazir Black FD" w:cs="Vazir Black FD" w:hint="cs"/>
-          <w:sz w:val="28"/>
-          <w:szCs w:val="28"/>
-          <w:rtl/>
-          <w:lang w:bidi="fa-IR"/>
-        </w:rPr>
-        <w:t>تلفن منزل:</w:t>
+          <w:rFonts w:ascii="Vazir Black FD" w:hAnsi="Vazir Black FD" w:cs="Vazir Black FD" w:hint="cs"/>
+          <w:sz w:val="28"/>
+          <w:szCs w:val="28"/>
+          <w:rtl/>
+          <w:lang w:bidi="fa-IR"/>
+        </w:rPr>
+        <w:t>تلفن:</w:t>
       </w:r>
       <w:r>
         <w:rPr>
@@ -1041,8 +863,144 @@
           <w:rtl/>
           <w:lang w:bidi="fa-IR"/>
         </w:rPr>
-        <w:t>03134259381</w:t>
-      </w:r>
+        <w:t>09133157623</w:t>
+      </w:r>
+    </w:p>
+    <w:p>
+      <w:pPr>
+        <w:bidi/>
+        <w:rPr>
+          <w:rFonts w:ascii="Vazir" w:hAnsi="Vazir" w:cs="Vazir"/>
+          <w:sz w:val="28"/>
+          <w:szCs w:val="28"/>
+          <w:rtl/>
+          <w:lang w:bidi="fa-IR"/>
+        </w:rPr>
+      </w:pPr>
+      <w:r>
+        <w:rPr>
+          <w:rFonts w:ascii="Vazir Black FD" w:hAnsi="Vazir Black FD" w:cs="Vazir Black FD" w:hint="cs"/>
+          <w:sz w:val="28"/>
+          <w:szCs w:val="28"/>
+          <w:rtl/>
+          <w:lang w:bidi="fa-IR"/>
+        </w:rPr>
+        <w:t xml:space="preserve">نام </w:t>
+      </w:r>
+      <w:r>
+        <w:rPr>
+          <w:rFonts w:ascii="Vazir Black FD" w:hAnsi="Vazir Black FD" w:cs="Vazir Black FD" w:hint="cs"/>
+          <w:sz w:val="28"/>
+          <w:szCs w:val="28"/>
+          <w:rtl/>
+          <w:lang w:bidi="fa-IR"/>
+        </w:rPr>
+        <w:t>مدیر پژوهش سرای ناحیه</w:t>
+      </w:r>
+      <w:r>
+        <w:rPr>
+          <w:rFonts w:ascii="Vazir Black FD" w:hAnsi="Vazir Black FD" w:cs="Vazir Black FD" w:hint="cs"/>
+          <w:sz w:val="28"/>
+          <w:szCs w:val="28"/>
+          <w:rtl/>
+          <w:lang w:bidi="fa-IR"/>
+        </w:rPr>
+        <w:t>:</w:t>
+      </w:r>
+      <w:r>
+        <w:rPr>
+          <w:rFonts w:ascii="Vazir Black FD" w:hAnsi="Vazir Black FD" w:cs="Vazir Black FD" w:hint="cs"/>
+          <w:sz w:val="28"/>
+          <w:szCs w:val="28"/>
+          <w:rtl/>
+          <w:lang w:bidi="fa-IR"/>
+        </w:rPr>
+        <w:t xml:space="preserve"> </w:t>
+      </w:r>
+      <w:r>
+        <w:rPr>
+          <w:rFonts w:ascii="Vazir" w:hAnsi="Vazir" w:cs="Vazir" w:hint="cs"/>
+          <w:sz w:val="28"/>
+          <w:szCs w:val="28"/>
+          <w:rtl/>
+          <w:lang w:bidi="fa-IR"/>
+        </w:rPr>
+        <w:t>جناب آقای درستکار</w:t>
+      </w:r>
+      <w:r>
+        <w:rPr>
+          <w:rFonts w:ascii="Vazir" w:hAnsi="Vazir" w:cs="Vazir" w:hint="cs"/>
+          <w:sz w:val="28"/>
+          <w:szCs w:val="28"/>
+          <w:rtl/>
+          <w:lang w:bidi="fa-IR"/>
+        </w:rPr>
+        <w:t xml:space="preserve"> </w:t>
+      </w:r>
+      <w:r>
+        <w:rPr>
+          <w:rFonts w:ascii="Vazir Black FD" w:hAnsi="Vazir Black FD" w:cs="Vazir Black FD" w:hint="cs"/>
+          <w:sz w:val="28"/>
+          <w:szCs w:val="28"/>
+          <w:rtl/>
+          <w:lang w:bidi="fa-IR"/>
+        </w:rPr>
+        <w:t xml:space="preserve">تلفن: </w:t>
+      </w:r>
+      <w:r>
+        <w:rPr>
+          <w:rFonts w:ascii="Vazir" w:hAnsi="Vazir" w:cs="Vazir"/>
+          <w:sz w:val="28"/>
+          <w:szCs w:val="28"/>
+          <w:rtl/>
+          <w:lang w:bidi="fa-IR"/>
+        </w:rPr>
+        <w:t>۰۹۱۳۲۶۸۰۱۸۰</w:t>
+      </w:r>
+    </w:p>
+    <w:p>
+      <w:pPr>
+        <w:bidi/>
+        <w:rPr>
+          <w:rFonts w:ascii="Vazir" w:hAnsi="Vazir" w:cs="Vazir"/>
+          <w:sz w:val="28"/>
+          <w:szCs w:val="28"/>
+          <w:rtl/>
+          <w:lang w:bidi="fa-IR"/>
+        </w:rPr>
+      </w:pPr>
+      <w:r>
+        <w:rPr>
+          <w:rFonts w:ascii="Vazir Black FD" w:hAnsi="Vazir Black FD" w:cs="Vazir Black FD" w:hint="cs"/>
+          <w:sz w:val="28"/>
+          <w:szCs w:val="28"/>
+          <w:rtl/>
+          <w:lang w:bidi="fa-IR"/>
+        </w:rPr>
+        <w:t xml:space="preserve">استاد راهنما: </w:t>
+      </w:r>
+      <w:r>
+        <w:rPr>
+          <w:rFonts w:ascii="Vazir" w:hAnsi="Vazir" w:cs="Vazir" w:hint="cs"/>
+          <w:sz w:val="28"/>
+          <w:szCs w:val="28"/>
+          <w:rtl/>
+          <w:lang w:bidi="fa-IR"/>
+        </w:rPr>
+        <w:t>(نداریم)</w:t>
+      </w:r>
+    </w:p>
+    <w:p>
+      <w:pPr>
+        <w:bidi/>
+        <w:rPr>
+          <w:rFonts w:ascii="Vazir" w:hAnsi="Vazir" w:cs="Vazir"/>
+          <w:sz w:val="28"/>
+          <w:szCs w:val="28"/>
+          <w:rtl/>
+          <w:lang w:bidi="fa-IR"/>
+        </w:rPr>
+      </w:pPr>
     </w:p>
     <w:sectPr>
       <w:pgSz w:w="12240" w:h="15840" w:code="1"/>

</xml_diff>